<commit_message>
Adventure del 1 refactoring (done)
</commit_message>
<xml_diff>
--- a/adventure_del1_refactoring.docx
+++ b/adventure_del1_refactoring.docx
@@ -1191,7 +1191,7 @@
         <w:kern w:val="2"/>
         <w:sz w:val="24"/>
         <w:szCs w:val="24"/>
-        <w:lang w:val="en-DK" w:eastAsia="en-US" w:bidi="ar-SA"/>
+        <w:lang w:eastAsia="en-US" w:bidi="ar-SA"/>
         <w14:ligatures w14:val="standardContextual"/>
       </w:rPr>
     </w:rPrDefault>
@@ -1584,11 +1584,11 @@
       <w:lang w:val="da-DK"/>
     </w:rPr>
   </w:style>
-  <w:style w:type="paragraph" w:styleId="Heading1">
+  <w:style w:type="paragraph" w:styleId="Overskrift1">
     <w:name w:val="heading 1"/>
     <w:basedOn w:val="Normal"/>
     <w:next w:val="Normal"/>
-    <w:link w:val="Heading1Char"/>
+    <w:link w:val="Overskrift1Tegn"/>
     <w:uiPriority w:val="9"/>
     <w:qFormat/>
     <w:rsid w:val="00ED3BD4"/>
@@ -1605,11 +1605,11 @@
       <w:szCs w:val="40"/>
     </w:rPr>
   </w:style>
-  <w:style w:type="paragraph" w:styleId="Heading2">
+  <w:style w:type="paragraph" w:styleId="Overskrift2">
     <w:name w:val="heading 2"/>
     <w:basedOn w:val="Normal"/>
     <w:next w:val="Normal"/>
-    <w:link w:val="Heading2Char"/>
+    <w:link w:val="Overskrift2Tegn"/>
     <w:uiPriority w:val="9"/>
     <w:semiHidden/>
     <w:unhideWhenUsed/>
@@ -1628,11 +1628,11 @@
       <w:szCs w:val="32"/>
     </w:rPr>
   </w:style>
-  <w:style w:type="paragraph" w:styleId="Heading3">
+  <w:style w:type="paragraph" w:styleId="Overskrift3">
     <w:name w:val="heading 3"/>
     <w:basedOn w:val="Normal"/>
     <w:next w:val="Normal"/>
-    <w:link w:val="Heading3Char"/>
+    <w:link w:val="Overskrift3Tegn"/>
     <w:uiPriority w:val="9"/>
     <w:semiHidden/>
     <w:unhideWhenUsed/>
@@ -1651,11 +1651,11 @@
       <w:szCs w:val="28"/>
     </w:rPr>
   </w:style>
-  <w:style w:type="paragraph" w:styleId="Heading4">
+  <w:style w:type="paragraph" w:styleId="Overskrift4">
     <w:name w:val="heading 4"/>
     <w:basedOn w:val="Normal"/>
     <w:next w:val="Normal"/>
-    <w:link w:val="Heading4Char"/>
+    <w:link w:val="Overskrift4Tegn"/>
     <w:uiPriority w:val="9"/>
     <w:semiHidden/>
     <w:unhideWhenUsed/>
@@ -1674,11 +1674,11 @@
       <w:color w:val="0F4761" w:themeColor="accent1" w:themeShade="BF"/>
     </w:rPr>
   </w:style>
-  <w:style w:type="paragraph" w:styleId="Heading5">
+  <w:style w:type="paragraph" w:styleId="Overskrift5">
     <w:name w:val="heading 5"/>
     <w:basedOn w:val="Normal"/>
     <w:next w:val="Normal"/>
-    <w:link w:val="Heading5Char"/>
+    <w:link w:val="Overskrift5Tegn"/>
     <w:uiPriority w:val="9"/>
     <w:semiHidden/>
     <w:unhideWhenUsed/>
@@ -1695,11 +1695,11 @@
       <w:color w:val="0F4761" w:themeColor="accent1" w:themeShade="BF"/>
     </w:rPr>
   </w:style>
-  <w:style w:type="paragraph" w:styleId="Heading6">
+  <w:style w:type="paragraph" w:styleId="Overskrift6">
     <w:name w:val="heading 6"/>
     <w:basedOn w:val="Normal"/>
     <w:next w:val="Normal"/>
-    <w:link w:val="Heading6Char"/>
+    <w:link w:val="Overskrift6Tegn"/>
     <w:uiPriority w:val="9"/>
     <w:semiHidden/>
     <w:unhideWhenUsed/>
@@ -1718,11 +1718,11 @@
       <w:color w:val="595959" w:themeColor="text1" w:themeTint="A6"/>
     </w:rPr>
   </w:style>
-  <w:style w:type="paragraph" w:styleId="Heading7">
+  <w:style w:type="paragraph" w:styleId="Overskrift7">
     <w:name w:val="heading 7"/>
     <w:basedOn w:val="Normal"/>
     <w:next w:val="Normal"/>
-    <w:link w:val="Heading7Char"/>
+    <w:link w:val="Overskrift7Tegn"/>
     <w:uiPriority w:val="9"/>
     <w:semiHidden/>
     <w:unhideWhenUsed/>
@@ -1739,11 +1739,11 @@
       <w:color w:val="595959" w:themeColor="text1" w:themeTint="A6"/>
     </w:rPr>
   </w:style>
-  <w:style w:type="paragraph" w:styleId="Heading8">
+  <w:style w:type="paragraph" w:styleId="Overskrift8">
     <w:name w:val="heading 8"/>
     <w:basedOn w:val="Normal"/>
     <w:next w:val="Normal"/>
-    <w:link w:val="Heading8Char"/>
+    <w:link w:val="Overskrift8Tegn"/>
     <w:uiPriority w:val="9"/>
     <w:semiHidden/>
     <w:unhideWhenUsed/>
@@ -1761,11 +1761,11 @@
       <w:color w:val="272727" w:themeColor="text1" w:themeTint="D8"/>
     </w:rPr>
   </w:style>
-  <w:style w:type="paragraph" w:styleId="Heading9">
+  <w:style w:type="paragraph" w:styleId="Overskrift9">
     <w:name w:val="heading 9"/>
     <w:basedOn w:val="Normal"/>
     <w:next w:val="Normal"/>
-    <w:link w:val="Heading9Char"/>
+    <w:link w:val="Overskrift9Tegn"/>
     <w:uiPriority w:val="9"/>
     <w:semiHidden/>
     <w:unhideWhenUsed/>
@@ -1781,12 +1781,13 @@
       <w:color w:val="272727" w:themeColor="text1" w:themeTint="D8"/>
     </w:rPr>
   </w:style>
-  <w:style w:type="character" w:default="1" w:styleId="DefaultParagraphFont">
+  <w:style w:type="character" w:default="1" w:styleId="Standardskrifttypeiafsnit">
     <w:name w:val="Default Paragraph Font"/>
     <w:uiPriority w:val="1"/>
+    <w:semiHidden/>
     <w:unhideWhenUsed/>
   </w:style>
-  <w:style w:type="table" w:default="1" w:styleId="TableNormal">
+  <w:style w:type="table" w:default="1" w:styleId="Tabel-Normal">
     <w:name w:val="Normal Table"/>
     <w:uiPriority w:val="99"/>
     <w:semiHidden/>
@@ -1801,16 +1802,16 @@
       </w:tblCellMar>
     </w:tblPr>
   </w:style>
-  <w:style w:type="numbering" w:default="1" w:styleId="NoList">
+  <w:style w:type="numbering" w:default="1" w:styleId="Ingenoversigt">
     <w:name w:val="No List"/>
     <w:uiPriority w:val="99"/>
     <w:semiHidden/>
     <w:unhideWhenUsed/>
   </w:style>
-  <w:style w:type="character" w:customStyle="1" w:styleId="Heading1Char">
-    <w:name w:val="Heading 1 Char"/>
-    <w:basedOn w:val="DefaultParagraphFont"/>
-    <w:link w:val="Heading1"/>
+  <w:style w:type="character" w:customStyle="1" w:styleId="Overskrift1Tegn">
+    <w:name w:val="Overskrift 1 Tegn"/>
+    <w:basedOn w:val="Standardskrifttypeiafsnit"/>
+    <w:link w:val="Overskrift1"/>
     <w:uiPriority w:val="9"/>
     <w:rsid w:val="00ED3BD4"/>
     <w:rPr>
@@ -1820,10 +1821,10 @@
       <w:szCs w:val="40"/>
     </w:rPr>
   </w:style>
-  <w:style w:type="character" w:customStyle="1" w:styleId="Heading2Char">
-    <w:name w:val="Heading 2 Char"/>
-    <w:basedOn w:val="DefaultParagraphFont"/>
-    <w:link w:val="Heading2"/>
+  <w:style w:type="character" w:customStyle="1" w:styleId="Overskrift2Tegn">
+    <w:name w:val="Overskrift 2 Tegn"/>
+    <w:basedOn w:val="Standardskrifttypeiafsnit"/>
+    <w:link w:val="Overskrift2"/>
     <w:uiPriority w:val="9"/>
     <w:semiHidden/>
     <w:rsid w:val="00ED3BD4"/>
@@ -1834,10 +1835,10 @@
       <w:szCs w:val="32"/>
     </w:rPr>
   </w:style>
-  <w:style w:type="character" w:customStyle="1" w:styleId="Heading3Char">
-    <w:name w:val="Heading 3 Char"/>
-    <w:basedOn w:val="DefaultParagraphFont"/>
-    <w:link w:val="Heading3"/>
+  <w:style w:type="character" w:customStyle="1" w:styleId="Overskrift3Tegn">
+    <w:name w:val="Overskrift 3 Tegn"/>
+    <w:basedOn w:val="Standardskrifttypeiafsnit"/>
+    <w:link w:val="Overskrift3"/>
     <w:uiPriority w:val="9"/>
     <w:semiHidden/>
     <w:rsid w:val="00ED3BD4"/>
@@ -1848,10 +1849,10 @@
       <w:szCs w:val="28"/>
     </w:rPr>
   </w:style>
-  <w:style w:type="character" w:customStyle="1" w:styleId="Heading4Char">
-    <w:name w:val="Heading 4 Char"/>
-    <w:basedOn w:val="DefaultParagraphFont"/>
-    <w:link w:val="Heading4"/>
+  <w:style w:type="character" w:customStyle="1" w:styleId="Overskrift4Tegn">
+    <w:name w:val="Overskrift 4 Tegn"/>
+    <w:basedOn w:val="Standardskrifttypeiafsnit"/>
+    <w:link w:val="Overskrift4"/>
     <w:uiPriority w:val="9"/>
     <w:semiHidden/>
     <w:rsid w:val="00ED3BD4"/>
@@ -1862,10 +1863,10 @@
       <w:color w:val="0F4761" w:themeColor="accent1" w:themeShade="BF"/>
     </w:rPr>
   </w:style>
-  <w:style w:type="character" w:customStyle="1" w:styleId="Heading5Char">
-    <w:name w:val="Heading 5 Char"/>
-    <w:basedOn w:val="DefaultParagraphFont"/>
-    <w:link w:val="Heading5"/>
+  <w:style w:type="character" w:customStyle="1" w:styleId="Overskrift5Tegn">
+    <w:name w:val="Overskrift 5 Tegn"/>
+    <w:basedOn w:val="Standardskrifttypeiafsnit"/>
+    <w:link w:val="Overskrift5"/>
     <w:uiPriority w:val="9"/>
     <w:semiHidden/>
     <w:rsid w:val="00ED3BD4"/>
@@ -1874,10 +1875,10 @@
       <w:color w:val="0F4761" w:themeColor="accent1" w:themeShade="BF"/>
     </w:rPr>
   </w:style>
-  <w:style w:type="character" w:customStyle="1" w:styleId="Heading6Char">
-    <w:name w:val="Heading 6 Char"/>
-    <w:basedOn w:val="DefaultParagraphFont"/>
-    <w:link w:val="Heading6"/>
+  <w:style w:type="character" w:customStyle="1" w:styleId="Overskrift6Tegn">
+    <w:name w:val="Overskrift 6 Tegn"/>
+    <w:basedOn w:val="Standardskrifttypeiafsnit"/>
+    <w:link w:val="Overskrift6"/>
     <w:uiPriority w:val="9"/>
     <w:semiHidden/>
     <w:rsid w:val="00ED3BD4"/>
@@ -1888,10 +1889,10 @@
       <w:color w:val="595959" w:themeColor="text1" w:themeTint="A6"/>
     </w:rPr>
   </w:style>
-  <w:style w:type="character" w:customStyle="1" w:styleId="Heading7Char">
-    <w:name w:val="Heading 7 Char"/>
-    <w:basedOn w:val="DefaultParagraphFont"/>
-    <w:link w:val="Heading7"/>
+  <w:style w:type="character" w:customStyle="1" w:styleId="Overskrift7Tegn">
+    <w:name w:val="Overskrift 7 Tegn"/>
+    <w:basedOn w:val="Standardskrifttypeiafsnit"/>
+    <w:link w:val="Overskrift7"/>
     <w:uiPriority w:val="9"/>
     <w:semiHidden/>
     <w:rsid w:val="00ED3BD4"/>
@@ -1900,10 +1901,10 @@
       <w:color w:val="595959" w:themeColor="text1" w:themeTint="A6"/>
     </w:rPr>
   </w:style>
-  <w:style w:type="character" w:customStyle="1" w:styleId="Heading8Char">
-    <w:name w:val="Heading 8 Char"/>
-    <w:basedOn w:val="DefaultParagraphFont"/>
-    <w:link w:val="Heading8"/>
+  <w:style w:type="character" w:customStyle="1" w:styleId="Overskrift8Tegn">
+    <w:name w:val="Overskrift 8 Tegn"/>
+    <w:basedOn w:val="Standardskrifttypeiafsnit"/>
+    <w:link w:val="Overskrift8"/>
     <w:uiPriority w:val="9"/>
     <w:semiHidden/>
     <w:rsid w:val="00ED3BD4"/>
@@ -1914,10 +1915,10 @@
       <w:color w:val="272727" w:themeColor="text1" w:themeTint="D8"/>
     </w:rPr>
   </w:style>
-  <w:style w:type="character" w:customStyle="1" w:styleId="Heading9Char">
-    <w:name w:val="Heading 9 Char"/>
-    <w:basedOn w:val="DefaultParagraphFont"/>
-    <w:link w:val="Heading9"/>
+  <w:style w:type="character" w:customStyle="1" w:styleId="Overskrift9Tegn">
+    <w:name w:val="Overskrift 9 Tegn"/>
+    <w:basedOn w:val="Standardskrifttypeiafsnit"/>
+    <w:link w:val="Overskrift9"/>
     <w:uiPriority w:val="9"/>
     <w:semiHidden/>
     <w:rsid w:val="00ED3BD4"/>
@@ -1926,11 +1927,11 @@
       <w:color w:val="272727" w:themeColor="text1" w:themeTint="D8"/>
     </w:rPr>
   </w:style>
-  <w:style w:type="paragraph" w:styleId="Title">
+  <w:style w:type="paragraph" w:styleId="Titel">
     <w:name w:val="Title"/>
     <w:basedOn w:val="Normal"/>
     <w:next w:val="Normal"/>
-    <w:link w:val="TitleChar"/>
+    <w:link w:val="TitelTegn"/>
     <w:uiPriority w:val="10"/>
     <w:qFormat/>
     <w:rsid w:val="00ED3BD4"/>
@@ -1946,10 +1947,10 @@
       <w:szCs w:val="56"/>
     </w:rPr>
   </w:style>
-  <w:style w:type="character" w:customStyle="1" w:styleId="TitleChar">
-    <w:name w:val="Title Char"/>
-    <w:basedOn w:val="DefaultParagraphFont"/>
-    <w:link w:val="Title"/>
+  <w:style w:type="character" w:customStyle="1" w:styleId="TitelTegn">
+    <w:name w:val="Titel Tegn"/>
+    <w:basedOn w:val="Standardskrifttypeiafsnit"/>
+    <w:link w:val="Titel"/>
     <w:uiPriority w:val="10"/>
     <w:rsid w:val="00ED3BD4"/>
     <w:rPr>
@@ -1960,11 +1961,11 @@
       <w:szCs w:val="56"/>
     </w:rPr>
   </w:style>
-  <w:style w:type="paragraph" w:styleId="Subtitle">
+  <w:style w:type="paragraph" w:styleId="Undertitel">
     <w:name w:val="Subtitle"/>
     <w:basedOn w:val="Normal"/>
     <w:next w:val="Normal"/>
-    <w:link w:val="SubtitleChar"/>
+    <w:link w:val="UndertitelTegn"/>
     <w:uiPriority w:val="11"/>
     <w:qFormat/>
     <w:rsid w:val="00ED3BD4"/>
@@ -1982,10 +1983,10 @@
       <w:szCs w:val="28"/>
     </w:rPr>
   </w:style>
-  <w:style w:type="character" w:customStyle="1" w:styleId="SubtitleChar">
-    <w:name w:val="Subtitle Char"/>
-    <w:basedOn w:val="DefaultParagraphFont"/>
-    <w:link w:val="Subtitle"/>
+  <w:style w:type="character" w:customStyle="1" w:styleId="UndertitelTegn">
+    <w:name w:val="Undertitel Tegn"/>
+    <w:basedOn w:val="Standardskrifttypeiafsnit"/>
+    <w:link w:val="Undertitel"/>
     <w:uiPriority w:val="11"/>
     <w:rsid w:val="00ED3BD4"/>
     <w:rPr>
@@ -1996,11 +1997,11 @@
       <w:szCs w:val="28"/>
     </w:rPr>
   </w:style>
-  <w:style w:type="paragraph" w:styleId="Quote">
+  <w:style w:type="paragraph" w:styleId="Citat">
     <w:name w:val="Quote"/>
     <w:basedOn w:val="Normal"/>
     <w:next w:val="Normal"/>
-    <w:link w:val="QuoteChar"/>
+    <w:link w:val="CitatTegn"/>
     <w:uiPriority w:val="29"/>
     <w:qFormat/>
     <w:rsid w:val="00ED3BD4"/>
@@ -2014,10 +2015,10 @@
       <w:color w:val="404040" w:themeColor="text1" w:themeTint="BF"/>
     </w:rPr>
   </w:style>
-  <w:style w:type="character" w:customStyle="1" w:styleId="QuoteChar">
-    <w:name w:val="Quote Char"/>
-    <w:basedOn w:val="DefaultParagraphFont"/>
-    <w:link w:val="Quote"/>
+  <w:style w:type="character" w:customStyle="1" w:styleId="CitatTegn">
+    <w:name w:val="Citat Tegn"/>
+    <w:basedOn w:val="Standardskrifttypeiafsnit"/>
+    <w:link w:val="Citat"/>
     <w:uiPriority w:val="29"/>
     <w:rsid w:val="00ED3BD4"/>
     <w:rPr>
@@ -2026,7 +2027,7 @@
       <w:color w:val="404040" w:themeColor="text1" w:themeTint="BF"/>
     </w:rPr>
   </w:style>
-  <w:style w:type="paragraph" w:styleId="ListParagraph">
+  <w:style w:type="paragraph" w:styleId="Listeafsnit">
     <w:name w:val="List Paragraph"/>
     <w:basedOn w:val="Normal"/>
     <w:uiPriority w:val="34"/>
@@ -2037,9 +2038,9 @@
       <w:contextualSpacing/>
     </w:pPr>
   </w:style>
-  <w:style w:type="character" w:styleId="IntenseEmphasis">
+  <w:style w:type="character" w:styleId="Kraftigfremhvning">
     <w:name w:val="Intense Emphasis"/>
-    <w:basedOn w:val="DefaultParagraphFont"/>
+    <w:basedOn w:val="Standardskrifttypeiafsnit"/>
     <w:uiPriority w:val="21"/>
     <w:qFormat/>
     <w:rsid w:val="00ED3BD4"/>
@@ -2049,11 +2050,11 @@
       <w:color w:val="0F4761" w:themeColor="accent1" w:themeShade="BF"/>
     </w:rPr>
   </w:style>
-  <w:style w:type="paragraph" w:styleId="IntenseQuote">
+  <w:style w:type="paragraph" w:styleId="Strktcitat">
     <w:name w:val="Intense Quote"/>
     <w:basedOn w:val="Normal"/>
     <w:next w:val="Normal"/>
-    <w:link w:val="IntenseQuoteChar"/>
+    <w:link w:val="StrktcitatTegn"/>
     <w:uiPriority w:val="30"/>
     <w:qFormat/>
     <w:rsid w:val="00ED3BD4"/>
@@ -2072,10 +2073,10 @@
       <w:color w:val="0F4761" w:themeColor="accent1" w:themeShade="BF"/>
     </w:rPr>
   </w:style>
-  <w:style w:type="character" w:customStyle="1" w:styleId="IntenseQuoteChar">
-    <w:name w:val="Intense Quote Char"/>
-    <w:basedOn w:val="DefaultParagraphFont"/>
-    <w:link w:val="IntenseQuote"/>
+  <w:style w:type="character" w:customStyle="1" w:styleId="StrktcitatTegn">
+    <w:name w:val="Stærkt citat Tegn"/>
+    <w:basedOn w:val="Standardskrifttypeiafsnit"/>
+    <w:link w:val="Strktcitat"/>
     <w:uiPriority w:val="30"/>
     <w:rsid w:val="00ED3BD4"/>
     <w:rPr>
@@ -2084,9 +2085,9 @@
       <w:color w:val="0F4761" w:themeColor="accent1" w:themeShade="BF"/>
     </w:rPr>
   </w:style>
-  <w:style w:type="character" w:styleId="IntenseReference">
+  <w:style w:type="character" w:styleId="Kraftighenvisning">
     <w:name w:val="Intense Reference"/>
-    <w:basedOn w:val="DefaultParagraphFont"/>
+    <w:basedOn w:val="Standardskrifttypeiafsnit"/>
     <w:uiPriority w:val="32"/>
     <w:qFormat/>
     <w:rsid w:val="00ED3BD4"/>
@@ -2592,15 +2593,6 @@
 </file>
 
 <file path=customXml/item2.xml><?xml version="1.0" encoding="utf-8"?>
-<?mso-contentType ?>
-<FormTemplates xmlns="http://schemas.microsoft.com/sharepoint/v3/contenttype/forms">
-  <Display>DocumentLibraryForm</Display>
-  <Edit>DocumentLibraryForm</Edit>
-  <New>DocumentLibraryForm</New>
-</FormTemplates>
-</file>
-
-<file path=customXml/item3.xml><?xml version="1.0" encoding="utf-8"?>
 <p:properties xmlns:p="http://schemas.microsoft.com/office/2006/metadata/properties" xmlns:xsi="http://www.w3.org/2001/XMLSchema-instance" xmlns:pc="http://schemas.microsoft.com/office/infopath/2007/PartnerControls">
   <documentManagement>
     <TaxCatchAll xmlns="f048d78e-2119-45e2-aea7-4f2240c44550" xsi:nil="true"/>
@@ -2611,14 +2603,49 @@
 </p:properties>
 </file>
 
+<file path=customXml/item3.xml><?xml version="1.0" encoding="utf-8"?>
+<?mso-contentType ?>
+<FormTemplates xmlns="http://schemas.microsoft.com/sharepoint/v3/contenttype/forms">
+  <Display>DocumentLibraryForm</Display>
+  <Edit>DocumentLibraryForm</Edit>
+  <New>DocumentLibraryForm</New>
+</FormTemplates>
+</file>
+
 <file path=customXml/itemProps1.xml><?xml version="1.0" encoding="utf-8"?>
-<ds:datastoreItem xmlns:ds="http://schemas.openxmlformats.org/officeDocument/2006/customXml" ds:itemID="{DE1F5D49-AD73-4DDE-9EC8-6FDD3F8B593B}"/>
+<ds:datastoreItem xmlns:ds="http://schemas.openxmlformats.org/officeDocument/2006/customXml" ds:itemID="{DE1F5D49-AD73-4DDE-9EC8-6FDD3F8B593B}">
+  <ds:schemaRefs>
+    <ds:schemaRef ds:uri="http://schemas.microsoft.com/office/2006/metadata/contentType"/>
+    <ds:schemaRef ds:uri="http://schemas.microsoft.com/office/2006/metadata/properties/metaAttributes"/>
+    <ds:schemaRef ds:uri="http://www.w3.org/2001/XMLSchema"/>
+    <ds:schemaRef ds:uri="http://schemas.microsoft.com/office/2006/metadata/properties"/>
+    <ds:schemaRef ds:uri="26102048-62aa-4096-bc31-5ee1a9a99ecc"/>
+    <ds:schemaRef ds:uri="f048d78e-2119-45e2-aea7-4f2240c44550"/>
+    <ds:schemaRef ds:uri="http://schemas.microsoft.com/office/2006/documentManagement/types"/>
+    <ds:schemaRef ds:uri="http://schemas.microsoft.com/office/infopath/2007/PartnerControls"/>
+    <ds:schemaRef ds:uri="http://schemas.openxmlformats.org/package/2006/metadata/core-properties"/>
+    <ds:schemaRef ds:uri="http://purl.org/dc/elements/1.1/"/>
+    <ds:schemaRef ds:uri="http://purl.org/dc/terms/"/>
+    <ds:schemaRef ds:uri="http://schemas.microsoft.com/internal/obd"/>
+  </ds:schemaRefs>
+</ds:datastoreItem>
 </file>
 
 <file path=customXml/itemProps2.xml><?xml version="1.0" encoding="utf-8"?>
-<ds:datastoreItem xmlns:ds="http://schemas.openxmlformats.org/officeDocument/2006/customXml" ds:itemID="{C76332AF-7DEA-4B0E-A0D3-F4D3506E1278}"/>
+<ds:datastoreItem xmlns:ds="http://schemas.openxmlformats.org/officeDocument/2006/customXml" ds:itemID="{B276D7C7-DB20-44E6-8CDA-30287413BBDE}">
+  <ds:schemaRefs>
+    <ds:schemaRef ds:uri="http://schemas.microsoft.com/office/2006/metadata/properties"/>
+    <ds:schemaRef ds:uri="http://schemas.microsoft.com/office/infopath/2007/PartnerControls"/>
+    <ds:schemaRef ds:uri="f048d78e-2119-45e2-aea7-4f2240c44550"/>
+    <ds:schemaRef ds:uri="26102048-62aa-4096-bc31-5ee1a9a99ecc"/>
+  </ds:schemaRefs>
+</ds:datastoreItem>
 </file>
 
 <file path=customXml/itemProps3.xml><?xml version="1.0" encoding="utf-8"?>
-<ds:datastoreItem xmlns:ds="http://schemas.openxmlformats.org/officeDocument/2006/customXml" ds:itemID="{B276D7C7-DB20-44E6-8CDA-30287413BBDE}"/>
+<ds:datastoreItem xmlns:ds="http://schemas.openxmlformats.org/officeDocument/2006/customXml" ds:itemID="{C76332AF-7DEA-4B0E-A0D3-F4D3506E1278}">
+  <ds:schemaRefs>
+    <ds:schemaRef ds:uri="http://schemas.microsoft.com/sharepoint/v3/contenttype/forms"/>
+  </ds:schemaRefs>
+</ds:datastoreItem>
 </file>
</xml_diff>